<commit_message>
Update BenHigham - PrefabDocumentation.docx
</commit_message>
<xml_diff>
--- a/PrefabDocuments/BenHigham - PrefabDocumentation.docx
+++ b/PrefabDocuments/BenHigham - PrefabDocumentation.docx
@@ -123,16 +123,7 @@
       </w:r>
       <w:proofErr w:type="spellEnd"/>
       <w:r>
-        <w:t xml:space="preserve"> (set min and max times for litter drop delay) and Seeker (</w:t>
-      </w:r>
-      <w:r>
-        <w:t>Make sure the Path Search Radius isn’t 0, so they move around</w:t>
-      </w:r>
-      <w:r>
-        <w:t>. Agent is set in script)</w:t>
-      </w:r>
-      <w:r>
-        <w:t>.</w:t>
+        <w:t xml:space="preserve"> (set min and max times for litter drop delay) and Seeker (Make sure the Path Search Radius isn’t 0, so they move around. Agent is set in script).</w:t>
       </w:r>
       <w:r>
         <w:br/>
@@ -198,8 +189,72 @@
       </w:r>
     </w:p>
     <w:p>
+      <w:pPr>
+        <w:rPr>
+          <w:b/>
+          <w:bCs/>
+          <w:u w:val="single"/>
+        </w:rPr>
+      </w:pPr>
       <w:r>
         <w:t xml:space="preserve">Deprecated, no longer needed. </w:t>
+      </w:r>
+      <w:r>
+        <w:br/>
+      </w:r>
+      <w:r>
+        <w:br/>
+      </w:r>
+      <w:proofErr w:type="spellStart"/>
+      <w:r>
+        <w:rPr>
+          <w:b/>
+          <w:bCs/>
+          <w:u w:val="single"/>
+        </w:rPr>
+        <w:t>TestLitter</w:t>
+      </w:r>
+      <w:proofErr w:type="spellEnd"/>
+      <w:r>
+        <w:rPr>
+          <w:b/>
+          <w:bCs/>
+          <w:u w:val="single"/>
+        </w:rPr>
+        <w:br/>
+      </w:r>
+      <w:r>
+        <w:t>Place into the scene</w:t>
+      </w:r>
+      <w:r>
+        <w:t>. If</w:t>
+      </w:r>
+      <w:r>
+        <w:t xml:space="preserve"> you want to test a specific </w:t>
+      </w:r>
+      <w:proofErr w:type="spellStart"/>
+      <w:r>
+        <w:t>LitterData</w:t>
+      </w:r>
+      <w:proofErr w:type="spellEnd"/>
+      <w:r>
+        <w:t xml:space="preserve"> then add the </w:t>
+      </w:r>
+      <w:proofErr w:type="spellStart"/>
+      <w:r>
+        <w:t>ScriptableObject</w:t>
+      </w:r>
+      <w:proofErr w:type="spellEnd"/>
+      <w:r>
+        <w:t xml:space="preserve"> as a reference. A random </w:t>
+      </w:r>
+      <w:proofErr w:type="spellStart"/>
+      <w:r>
+        <w:t>LitterData</w:t>
+      </w:r>
+      <w:proofErr w:type="spellEnd"/>
+      <w:r>
+        <w:t xml:space="preserve"> will be chosen if it is null. If you want to randomise the tool, tick the checkbox.</w:t>
       </w:r>
     </w:p>
     <w:p>
@@ -959,7 +1014,6 @@
   <w:style w:type="character" w:default="1" w:styleId="DefaultParagraphFont">
     <w:name w:val="Default Paragraph Font"/>
     <w:uiPriority w:val="1"/>
-    <w:semiHidden/>
     <w:unhideWhenUsed/>
   </w:style>
   <w:style w:type="table" w:default="1" w:styleId="TableNormal">

</xml_diff>